<commit_message>
Fix regression tests for reference list classifier
</commit_message>
<xml_diff>
--- a/tests/ListReferences01.docx
+++ b/tests/ListReferences01.docx
@@ -65,7 +65,14 @@
           <w:b w:val="false"/>
           <w:bCs w:val="false"/>
         </w:rPr>
-        <w:t>[1] Reference 1</w:t>
+        <w:t xml:space="preserve">[1] Reference 1 </w:t>
+      </w:r>
+      <w:r>
+        <w:rPr>
+          <w:b w:val="false"/>
+          <w:bCs w:val="false"/>
+        </w:rPr>
+        <w:t>2013</w:t>
       </w:r>
     </w:p>
     <w:p>
@@ -81,7 +88,14 @@
           <w:b w:val="false"/>
           <w:bCs w:val="false"/>
         </w:rPr>
-        <w:t>[2] Reference 2</w:t>
+        <w:t xml:space="preserve">[2] Reference 2 </w:t>
+      </w:r>
+      <w:r>
+        <w:rPr>
+          <w:b w:val="false"/>
+          <w:bCs w:val="false"/>
+        </w:rPr>
+        <w:t>2014</w:t>
       </w:r>
     </w:p>
     <w:sectPr>

</xml_diff>